<commit_message>
Modification de certain detail et correction du texte
</commit_message>
<xml_diff>
--- a/Rapport_Projet.docx
+++ b/Rapport_Projet.docx
@@ -527,8 +527,6 @@
           <w:lang w:eastAsia="fr-CA"/>
         </w:rPr>
       </w:pPr>
-      <w:bookmarkStart w:id="0" w:name="_GoBack"/>
-      <w:bookmarkEnd w:id="0"/>
     </w:p>
     <w:p>
       <w:pPr>
@@ -1634,7 +1632,7 @@
           <w:szCs w:val="24"/>
         </w:rPr>
       </w:pPr>
-      <w:bookmarkStart w:id="1" w:name="_Toc6766854"/>
+      <w:bookmarkStart w:id="0" w:name="_Toc6766854"/>
       <w:r>
         <w:rPr>
           <w:sz w:val="24"/>
@@ -1643,7 +1641,7 @@
         <w:lastRenderedPageBreak/>
         <w:t>INTRODUCTION</w:t>
       </w:r>
-      <w:bookmarkEnd w:id="1"/>
+      <w:bookmarkEnd w:id="0"/>
     </w:p>
     <w:p>
       <w:pPr>
@@ -1888,7 +1886,47 @@
           <w:sz w:val="24"/>
           <w:szCs w:val="24"/>
         </w:rPr>
-        <w:t>Le rapport qui suit sera divisé en quatre sections: description et statistique sur l’ensemble de données, classification et comparaison de différents modèles</w:t>
+        <w:t>Le rapport qui suit sera divisé en quatre sections: description</w:t>
+      </w:r>
+      <w:r>
+        <w:rPr>
+          <w:rFonts w:ascii="Times New Roman" w:hAnsi="Times New Roman" w:cs="Times New Roman"/>
+          <w:sz w:val="24"/>
+          <w:szCs w:val="24"/>
+        </w:rPr>
+        <w:t xml:space="preserve"> des données, analyse</w:t>
+      </w:r>
+      <w:r>
+        <w:rPr>
+          <w:rFonts w:ascii="Times New Roman" w:hAnsi="Times New Roman" w:cs="Times New Roman"/>
+          <w:sz w:val="24"/>
+          <w:szCs w:val="24"/>
+        </w:rPr>
+        <w:t xml:space="preserve"> statistique de</w:t>
+      </w:r>
+      <w:r>
+        <w:rPr>
+          <w:rFonts w:ascii="Times New Roman" w:hAnsi="Times New Roman" w:cs="Times New Roman"/>
+          <w:sz w:val="24"/>
+          <w:szCs w:val="24"/>
+        </w:rPr>
+        <w:t>s</w:t>
+      </w:r>
+      <w:r>
+        <w:rPr>
+          <w:rFonts w:ascii="Times New Roman" w:hAnsi="Times New Roman" w:cs="Times New Roman"/>
+          <w:sz w:val="24"/>
+          <w:szCs w:val="24"/>
+        </w:rPr>
+        <w:t xml:space="preserve"> données, classification et comparaison de différents modèles</w:t>
+      </w:r>
+      <w:r>
+        <w:rPr>
+          <w:rFonts w:ascii="Times New Roman" w:hAnsi="Times New Roman" w:cs="Times New Roman"/>
+          <w:sz w:val="24"/>
+          <w:szCs w:val="24"/>
+        </w:rPr>
+        <w:t>.</w:t>
       </w:r>
     </w:p>
     <w:p>
@@ -1916,7 +1954,7 @@
           <w:szCs w:val="24"/>
         </w:rPr>
       </w:pPr>
-      <w:bookmarkStart w:id="2" w:name="_Toc6766855"/>
+      <w:bookmarkStart w:id="1" w:name="_Toc6766855"/>
       <w:r>
         <w:rPr>
           <w:sz w:val="24"/>
@@ -1925,7 +1963,7 @@
         <w:lastRenderedPageBreak/>
         <w:t>Description de l’ensemble de données</w:t>
       </w:r>
-      <w:bookmarkEnd w:id="2"/>
+      <w:bookmarkEnd w:id="1"/>
     </w:p>
     <w:p>
       <w:pPr>
@@ -2158,7 +2196,23 @@
           <w:sz w:val="24"/>
           <w:szCs w:val="24"/>
         </w:rPr>
-        <w:t>Au total, l’ensemble de données comporte 8149 entrées et 22 attributs. Pour mieux comprendre ces attributs</w:t>
+        <w:t>Au total, l’ensemble de données comporte 81</w:t>
+      </w:r>
+      <w:r>
+        <w:rPr>
+          <w:rFonts w:ascii="Times New Roman" w:hAnsi="Times New Roman" w:cs="Times New Roman"/>
+          <w:sz w:val="24"/>
+          <w:szCs w:val="24"/>
+        </w:rPr>
+        <w:t>24</w:t>
+      </w:r>
+      <w:r>
+        <w:rPr>
+          <w:rFonts w:ascii="Times New Roman" w:hAnsi="Times New Roman" w:cs="Times New Roman"/>
+          <w:sz w:val="24"/>
+          <w:szCs w:val="24"/>
+        </w:rPr>
+        <w:t xml:space="preserve"> entrées et 22 attributs. Pour mieux comprendre ces attributs</w:t>
       </w:r>
       <w:r>
         <w:rPr>
@@ -2580,7 +2634,7 @@
           <w:szCs w:val="24"/>
         </w:rPr>
       </w:pPr>
-      <w:bookmarkStart w:id="3" w:name="_Toc6766856"/>
+      <w:bookmarkStart w:id="2" w:name="_Toc6766856"/>
       <w:r>
         <w:rPr>
           <w:sz w:val="24"/>
@@ -2588,7 +2642,7 @@
         </w:rPr>
         <w:t>Prétraitement des données</w:t>
       </w:r>
-      <w:bookmarkEnd w:id="3"/>
+      <w:bookmarkEnd w:id="2"/>
     </w:p>
     <w:p>
       <w:pPr>
@@ -2598,15 +2652,16 @@
         <w:jc w:val="both"/>
       </w:pPr>
       <w:r>
-        <w:t xml:space="preserve">Le prétraitement des données a été très facile à effectuer. Il n’a fallu que créer un en-tête. </w:t>
+        <w:t>Le prétraitement des données a été très facile à effectuer. Il n’a fallu que créer un en-tête</w:t>
+      </w:r>
+      <w:r>
+        <w:t xml:space="preserve"> </w:t>
       </w:r>
       <w:proofErr w:type="spellStart"/>
-      <w:proofErr w:type="gramStart"/>
       <w:r>
         <w:t>arff</w:t>
       </w:r>
       <w:proofErr w:type="spellEnd"/>
-      <w:proofErr w:type="gramEnd"/>
       <w:r>
         <w:t xml:space="preserve"> pour rendre le fichier lisible dans le logiciel </w:t>
       </w:r>
@@ -2659,7 +2714,7 @@
           <w:szCs w:val="24"/>
         </w:rPr>
       </w:pPr>
-      <w:bookmarkStart w:id="4" w:name="_Toc6766857"/>
+      <w:bookmarkStart w:id="3" w:name="_Toc6766857"/>
       <w:r>
         <w:rPr>
           <w:sz w:val="24"/>
@@ -2668,7 +2723,7 @@
         <w:lastRenderedPageBreak/>
         <w:t>Analyse des données</w:t>
       </w:r>
-      <w:bookmarkEnd w:id="4"/>
+      <w:bookmarkEnd w:id="3"/>
     </w:p>
     <w:p>
       <w:pPr>
@@ -2774,6 +2829,14 @@
           <w:sz w:val="24"/>
           <w:szCs w:val="24"/>
         </w:rPr>
+        <w:t xml:space="preserve">on </w:t>
+      </w:r>
+      <w:r>
+        <w:rPr>
+          <w:rFonts w:ascii="Times New Roman" w:hAnsi="Times New Roman" w:cs="Times New Roman"/>
+          <w:sz w:val="24"/>
+          <w:szCs w:val="24"/>
+        </w:rPr>
         <w:t>a</w:t>
       </w:r>
       <w:r>
@@ -2806,15 +2869,15 @@
           <w:sz w:val="24"/>
           <w:szCs w:val="24"/>
         </w:rPr>
-        <w:t xml:space="preserve">s </w:t>
-      </w:r>
-      <w:r>
-        <w:rPr>
-          <w:rFonts w:ascii="Times New Roman" w:hAnsi="Times New Roman" w:cs="Times New Roman"/>
-          <w:sz w:val="24"/>
-          <w:szCs w:val="24"/>
-        </w:rPr>
-        <w:t>et toxiques, pour un total de 8124 champignons. Par la suite, d’autre</w:t>
+        <w:t>s</w:t>
+      </w:r>
+      <w:r>
+        <w:rPr>
+          <w:rFonts w:ascii="Times New Roman" w:hAnsi="Times New Roman" w:cs="Times New Roman"/>
+          <w:sz w:val="24"/>
+          <w:szCs w:val="24"/>
+        </w:rPr>
+        <w:t>, pour un total de 8124 champignons. Par la suite, d’autre</w:t>
       </w:r>
       <w:r>
         <w:rPr>
@@ -2986,15 +3049,51 @@
           <w:sz w:val="24"/>
           <w:szCs w:val="24"/>
         </w:rPr>
-        <w:t>« Handling Categorical Data in Python »</w:t>
-      </w:r>
-      <w:r>
-        <w:rPr>
-          <w:rFonts w:ascii="Times New Roman" w:hAnsi="Times New Roman" w:cs="Times New Roman"/>
-          <w:sz w:val="24"/>
-          <w:szCs w:val="24"/>
-        </w:rPr>
-        <w:t xml:space="preserve"> de M. Manish Pathak a été d’une grande d’aide dans l’extraction</w:t>
+        <w:t xml:space="preserve">« Handling </w:t>
+      </w:r>
+      <w:proofErr w:type="spellStart"/>
+      <w:r>
+        <w:rPr>
+          <w:rFonts w:ascii="Times New Roman" w:hAnsi="Times New Roman" w:cs="Times New Roman"/>
+          <w:sz w:val="24"/>
+          <w:szCs w:val="24"/>
+        </w:rPr>
+        <w:t>Categorical</w:t>
+      </w:r>
+      <w:proofErr w:type="spellEnd"/>
+      <w:r>
+        <w:rPr>
+          <w:rFonts w:ascii="Times New Roman" w:hAnsi="Times New Roman" w:cs="Times New Roman"/>
+          <w:sz w:val="24"/>
+          <w:szCs w:val="24"/>
+        </w:rPr>
+        <w:t xml:space="preserve"> Data in Python »</w:t>
+      </w:r>
+      <w:r>
+        <w:rPr>
+          <w:rFonts w:ascii="Times New Roman" w:hAnsi="Times New Roman" w:cs="Times New Roman"/>
+          <w:sz w:val="24"/>
+          <w:szCs w:val="24"/>
+        </w:rPr>
+        <w:t xml:space="preserve"> de M. Manish </w:t>
+      </w:r>
+      <w:proofErr w:type="spellStart"/>
+      <w:r>
+        <w:rPr>
+          <w:rFonts w:ascii="Times New Roman" w:hAnsi="Times New Roman" w:cs="Times New Roman"/>
+          <w:sz w:val="24"/>
+          <w:szCs w:val="24"/>
+        </w:rPr>
+        <w:t>Pathak</w:t>
+      </w:r>
+      <w:proofErr w:type="spellEnd"/>
+      <w:r>
+        <w:rPr>
+          <w:rFonts w:ascii="Times New Roman" w:hAnsi="Times New Roman" w:cs="Times New Roman"/>
+          <w:sz w:val="24"/>
+          <w:szCs w:val="24"/>
+        </w:rPr>
+        <w:t xml:space="preserve"> a été d’une grande d’aide dans l’extraction</w:t>
       </w:r>
       <w:r>
         <w:rPr>
@@ -3074,7 +3173,7 @@
           <w:shd w:val="clear" w:color="auto" w:fill="002B36"/>
         </w:rPr>
         <w:drawing>
-          <wp:inline distT="0" distB="0" distL="0" distR="0" wp14:anchorId="43CDE271" wp14:editId="4C74F253">
+          <wp:inline distT="0" distB="0" distL="0" distR="0" wp14:anchorId="03553115" wp14:editId="6CD7A51E">
             <wp:extent cx="5486400" cy="4121150"/>
             <wp:effectExtent l="0" t="0" r="0" b="0"/>
             <wp:docPr id="3" name="Image 3" descr="https://lh3.googleusercontent.com/_zIdpQ2HdYR9uWlDPxSPTFAX0WcMMIAHOvEizee5Xz3o9hDJTa_WWo0yPFVDprN2XmfIniDzQUqpTgX8WY1_g-l8D2in-ZmvP5wUU-jkWbyXgWQkZL2gtItlxZt-YIH637KL2UBF"/>
@@ -5160,23 +5259,13 @@
       </w:pPr>
       <w:r>
         <w:rPr>
-          <w:rFonts w:ascii="Arial" w:hAnsi="Arial" w:cs="Arial"/>
           <w:noProof/>
-          <w:color w:val="000000"/>
         </w:rPr>
         <w:drawing>
-          <wp:anchor distT="0" distB="0" distL="114300" distR="114300" simplePos="0" relativeHeight="251658240" behindDoc="0" locked="0" layoutInCell="1" allowOverlap="1" wp14:anchorId="7F0C53D2" wp14:editId="16F894DB">
-            <wp:simplePos x="0" y="0"/>
-            <wp:positionH relativeFrom="margin">
-              <wp:align>left</wp:align>
-            </wp:positionH>
-            <wp:positionV relativeFrom="paragraph">
-              <wp:posOffset>-491318</wp:posOffset>
-            </wp:positionV>
-            <wp:extent cx="5694845" cy="2818082"/>
-            <wp:effectExtent l="0" t="0" r="1270" b="1905"/>
-            <wp:wrapNone/>
-            <wp:docPr id="5" name="Image 5" descr="https://lh6.googleusercontent.com/iFDU6cAaDcePlRiaEHOufnhXlDlAPpyfFzvCz88tHndii-BpvwGsPLwt0nH89L21gFdyAo6tPmTLP6X-PU-uUNwMirjZgm0i-91ZqTqAobcDk8KvZCDSlhMDjVL1hqvUv72009Nm"/>
+          <wp:inline distT="0" distB="0" distL="0" distR="0" wp14:anchorId="2D9F0EDF" wp14:editId="732D9E4F">
+            <wp:extent cx="5486400" cy="4113530"/>
+            <wp:effectExtent l="0" t="0" r="0" b="1270"/>
+            <wp:docPr id="11" name="Image 11"/>
             <wp:cNvGraphicFramePr>
               <a:graphicFrameLocks xmlns:a="http://schemas.openxmlformats.org/drawingml/2006/main" noChangeAspect="1"/>
             </wp:cNvGraphicFramePr>
@@ -5184,7 +5273,7 @@
               <a:graphicData uri="http://schemas.openxmlformats.org/drawingml/2006/picture">
                 <pic:pic xmlns:pic="http://schemas.openxmlformats.org/drawingml/2006/picture">
                   <pic:nvPicPr>
-                    <pic:cNvPr id="0" name="Picture 8" descr="https://lh6.googleusercontent.com/iFDU6cAaDcePlRiaEHOufnhXlDlAPpyfFzvCz88tHndii-BpvwGsPLwt0nH89L21gFdyAo6tPmTLP6X-PU-uUNwMirjZgm0i-91ZqTqAobcDk8KvZCDSlhMDjVL1hqvUv72009Nm"/>
+                    <pic:cNvPr id="0" name="Picture 1"/>
                     <pic:cNvPicPr>
                       <a:picLocks noChangeAspect="1" noChangeArrowheads="1"/>
                     </pic:cNvPicPr>
@@ -5205,7 +5294,7 @@
                   <pic:spPr bwMode="auto">
                     <a:xfrm>
                       <a:off x="0" y="0"/>
-                      <a:ext cx="5694845" cy="2818082"/>
+                      <a:ext cx="5486400" cy="4113530"/>
                     </a:xfrm>
                     <a:prstGeom prst="rect">
                       <a:avLst/>
@@ -5218,13 +5307,7 @@
                 </pic:pic>
               </a:graphicData>
             </a:graphic>
-            <wp14:sizeRelH relativeFrom="page">
-              <wp14:pctWidth>0</wp14:pctWidth>
-            </wp14:sizeRelH>
-            <wp14:sizeRelV relativeFrom="page">
-              <wp14:pctHeight>0</wp14:pctHeight>
-            </wp14:sizeRelV>
-          </wp:anchor>
+          </wp:inline>
         </w:drawing>
       </w:r>
       <w:r>
@@ -5309,6 +5392,25 @@
     </w:p>
     <w:p>
       <w:pPr>
+        <w:rPr>
+          <w:rFonts w:ascii="Times New Roman" w:hAnsi="Times New Roman" w:cs="Times New Roman"/>
+          <w:b/>
+          <w:sz w:val="24"/>
+          <w:szCs w:val="24"/>
+        </w:rPr>
+      </w:pPr>
+      <w:r>
+        <w:rPr>
+          <w:rFonts w:ascii="Times New Roman" w:hAnsi="Times New Roman" w:cs="Times New Roman"/>
+          <w:b/>
+          <w:sz w:val="24"/>
+          <w:szCs w:val="24"/>
+        </w:rPr>
+        <w:br w:type="page"/>
+      </w:r>
+    </w:p>
+    <w:p>
+      <w:pPr>
         <w:spacing w:line="360" w:lineRule="auto"/>
         <w:jc w:val="both"/>
         <w:rPr>
@@ -5325,6 +5427,7 @@
           <w:sz w:val="24"/>
           <w:szCs w:val="24"/>
         </w:rPr>
+        <w:lastRenderedPageBreak/>
         <w:t xml:space="preserve">Le tableau </w:t>
       </w:r>
       <w:r>
@@ -5378,6 +5481,7 @@
     <w:tbl>
       <w:tblPr>
         <w:tblW w:w="0" w:type="auto"/>
+        <w:tblInd w:w="-10" w:type="dxa"/>
         <w:tblCellMar>
           <w:top w:w="15" w:type="dxa"/>
           <w:left w:w="15" w:type="dxa"/>
@@ -5387,9 +5491,9 @@
         <w:tblLook w:val="04A0" w:firstRow="1" w:lastRow="0" w:firstColumn="1" w:lastColumn="0" w:noHBand="0" w:noVBand="1"/>
       </w:tblPr>
       <w:tblGrid>
-        <w:gridCol w:w="1846"/>
-        <w:gridCol w:w="3336"/>
-        <w:gridCol w:w="3438"/>
+        <w:gridCol w:w="1849"/>
+        <w:gridCol w:w="3339"/>
+        <w:gridCol w:w="3442"/>
       </w:tblGrid>
       <w:tr>
         <w:trPr>
@@ -5564,6 +5668,14 @@
               </w:rPr>
               <w:t>Vert</w:t>
             </w:r>
+            <w:r>
+              <w:rPr>
+                <w:rFonts w:ascii="Arial" w:eastAsia="Times New Roman" w:hAnsi="Arial" w:cs="Arial"/>
+                <w:color w:val="000000"/>
+                <w:lang w:eastAsia="fr-CA"/>
+              </w:rPr>
+              <w:t xml:space="preserve"> (r) </w:t>
+            </w:r>
           </w:p>
         </w:tc>
         <w:tc>
@@ -5682,6 +5794,14 @@
               </w:rPr>
               <w:t>Brun</w:t>
             </w:r>
+            <w:r>
+              <w:rPr>
+                <w:rFonts w:ascii="Arial" w:eastAsia="Times New Roman" w:hAnsi="Arial" w:cs="Arial"/>
+                <w:color w:val="000000"/>
+                <w:lang w:eastAsia="fr-CA"/>
+              </w:rPr>
+              <w:t xml:space="preserve"> (n)</w:t>
+            </w:r>
           </w:p>
         </w:tc>
         <w:tc>
@@ -5800,6 +5920,14 @@
               </w:rPr>
               <w:t>Noir</w:t>
             </w:r>
+            <w:r>
+              <w:rPr>
+                <w:rFonts w:ascii="Arial" w:eastAsia="Times New Roman" w:hAnsi="Arial" w:cs="Arial"/>
+                <w:color w:val="000000"/>
+                <w:lang w:eastAsia="fr-CA"/>
+              </w:rPr>
+              <w:t xml:space="preserve"> (k)</w:t>
+            </w:r>
           </w:p>
         </w:tc>
         <w:tc>
@@ -5918,6 +6046,14 @@
               </w:rPr>
               <w:t>Chamois</w:t>
             </w:r>
+            <w:r>
+              <w:rPr>
+                <w:rFonts w:ascii="Arial" w:eastAsia="Times New Roman" w:hAnsi="Arial" w:cs="Arial"/>
+                <w:color w:val="000000"/>
+                <w:lang w:eastAsia="fr-CA"/>
+              </w:rPr>
+              <w:t xml:space="preserve"> (b)</w:t>
+            </w:r>
           </w:p>
         </w:tc>
         <w:tc>
@@ -6036,6 +6172,14 @@
               </w:rPr>
               <w:t>Chocolat</w:t>
             </w:r>
+            <w:r>
+              <w:rPr>
+                <w:rFonts w:ascii="Arial" w:eastAsia="Times New Roman" w:hAnsi="Arial" w:cs="Arial"/>
+                <w:color w:val="000000"/>
+                <w:lang w:eastAsia="fr-CA"/>
+              </w:rPr>
+              <w:t xml:space="preserve"> (h)</w:t>
+            </w:r>
           </w:p>
         </w:tc>
         <w:tc>
@@ -6154,6 +6298,14 @@
               </w:rPr>
               <w:t>Orange</w:t>
             </w:r>
+            <w:r>
+              <w:rPr>
+                <w:rFonts w:ascii="Arial" w:eastAsia="Times New Roman" w:hAnsi="Arial" w:cs="Arial"/>
+                <w:color w:val="000000"/>
+                <w:lang w:eastAsia="fr-CA"/>
+              </w:rPr>
+              <w:t xml:space="preserve"> (o)</w:t>
+            </w:r>
           </w:p>
         </w:tc>
         <w:tc>
@@ -6272,6 +6424,30 @@
               </w:rPr>
               <w:t>Mauve</w:t>
             </w:r>
+            <w:r>
+              <w:rPr>
+                <w:rFonts w:ascii="Arial" w:eastAsia="Times New Roman" w:hAnsi="Arial" w:cs="Arial"/>
+                <w:color w:val="000000"/>
+                <w:lang w:eastAsia="fr-CA"/>
+              </w:rPr>
+              <w:t xml:space="preserve"> (</w:t>
+            </w:r>
+            <w:r>
+              <w:rPr>
+                <w:rFonts w:ascii="Arial" w:eastAsia="Times New Roman" w:hAnsi="Arial" w:cs="Arial"/>
+                <w:color w:val="000000"/>
+                <w:lang w:eastAsia="fr-CA"/>
+              </w:rPr>
+              <w:t>u</w:t>
+            </w:r>
+            <w:r>
+              <w:rPr>
+                <w:rFonts w:ascii="Arial" w:eastAsia="Times New Roman" w:hAnsi="Arial" w:cs="Arial"/>
+                <w:color w:val="000000"/>
+                <w:lang w:eastAsia="fr-CA"/>
+              </w:rPr>
+              <w:t>)</w:t>
+            </w:r>
           </w:p>
         </w:tc>
         <w:tc>
@@ -6388,8 +6564,15 @@
                 <w:color w:val="000000"/>
                 <w:lang w:eastAsia="fr-CA"/>
               </w:rPr>
-              <w:lastRenderedPageBreak/>
               <w:t>Blanc</w:t>
+            </w:r>
+            <w:r>
+              <w:rPr>
+                <w:rFonts w:ascii="Arial" w:eastAsia="Times New Roman" w:hAnsi="Arial" w:cs="Arial"/>
+                <w:color w:val="000000"/>
+                <w:lang w:eastAsia="fr-CA"/>
+              </w:rPr>
+              <w:t xml:space="preserve"> (w)</w:t>
             </w:r>
           </w:p>
         </w:tc>
@@ -6509,6 +6692,14 @@
               </w:rPr>
               <w:t>Jaune</w:t>
             </w:r>
+            <w:r>
+              <w:rPr>
+                <w:rFonts w:ascii="Arial" w:eastAsia="Times New Roman" w:hAnsi="Arial" w:cs="Arial"/>
+                <w:color w:val="000000"/>
+                <w:lang w:eastAsia="fr-CA"/>
+              </w:rPr>
+              <w:t xml:space="preserve"> (y)</w:t>
+            </w:r>
           </w:p>
         </w:tc>
         <w:tc>
@@ -6691,7 +6882,25 @@
           <w:sz w:val="24"/>
           <w:szCs w:val="24"/>
         </w:rPr>
-        <w:t xml:space="preserve"> qu’aucun champignon comestible ne possède de spore de couleur verte.</w:t>
+        <w:t xml:space="preserve"> qu’aucun champignon comestible ne possède </w:t>
+      </w:r>
+      <w:r>
+        <w:rPr>
+          <w:rFonts w:ascii="Times New Roman" w:hAnsi="Times New Roman" w:cs="Times New Roman"/>
+          <w:color w:val="000000"/>
+          <w:sz w:val="24"/>
+          <w:szCs w:val="24"/>
+        </w:rPr>
+        <w:t xml:space="preserve">pas </w:t>
+      </w:r>
+      <w:r>
+        <w:rPr>
+          <w:rFonts w:ascii="Times New Roman" w:hAnsi="Times New Roman" w:cs="Times New Roman"/>
+          <w:color w:val="000000"/>
+          <w:sz w:val="24"/>
+          <w:szCs w:val="24"/>
+        </w:rPr>
+        <w:t>de spore de couleur verte.</w:t>
       </w:r>
       <w:r>
         <w:rPr>
@@ -6810,15 +7019,34 @@
           <w:szCs w:val="24"/>
         </w:rPr>
       </w:pPr>
-      <w:bookmarkStart w:id="5" w:name="_Toc6766858"/>
-      <w:r>
-        <w:rPr>
-          <w:sz w:val="24"/>
-          <w:szCs w:val="24"/>
-        </w:rPr>
+      <w:bookmarkStart w:id="4" w:name="_Toc6766858"/>
+    </w:p>
+    <w:p>
+      <w:pPr>
+        <w:pStyle w:val="Titre1"/>
+        <w:rPr>
+          <w:sz w:val="24"/>
+          <w:szCs w:val="24"/>
+        </w:rPr>
+      </w:pPr>
+    </w:p>
+    <w:p>
+      <w:pPr>
+        <w:pStyle w:val="Titre1"/>
+        <w:rPr>
+          <w:sz w:val="24"/>
+          <w:szCs w:val="24"/>
+        </w:rPr>
+      </w:pPr>
+      <w:r>
+        <w:rPr>
+          <w:sz w:val="24"/>
+          <w:szCs w:val="24"/>
+        </w:rPr>
+        <w:lastRenderedPageBreak/>
         <w:t>Corrélation</w:t>
       </w:r>
-      <w:bookmarkEnd w:id="5"/>
+      <w:bookmarkEnd w:id="4"/>
     </w:p>
     <w:p>
       <w:pPr>
@@ -6834,21 +7062,429 @@
       <w:r>
         <w:rPr>
           <w:rFonts w:ascii="Times New Roman" w:hAnsi="Times New Roman" w:cs="Times New Roman"/>
+          <w:sz w:val="24"/>
+          <w:szCs w:val="24"/>
+        </w:rPr>
+        <w:t>Pour trouver la corrélation entre des attributs catégoriques et nomina</w:t>
+      </w:r>
+      <w:r>
+        <w:rPr>
+          <w:rFonts w:ascii="Times New Roman" w:hAnsi="Times New Roman" w:cs="Times New Roman"/>
+          <w:sz w:val="24"/>
+          <w:szCs w:val="24"/>
+        </w:rPr>
+        <w:t>ux</w:t>
+      </w:r>
+      <w:r>
+        <w:rPr>
+          <w:rFonts w:ascii="Times New Roman" w:hAnsi="Times New Roman" w:cs="Times New Roman"/>
+          <w:sz w:val="24"/>
+          <w:szCs w:val="24"/>
+        </w:rPr>
+        <w:t>, on doit utilis</w:t>
+      </w:r>
+      <w:r>
+        <w:rPr>
+          <w:rFonts w:ascii="Times New Roman" w:hAnsi="Times New Roman" w:cs="Times New Roman"/>
+          <w:sz w:val="24"/>
+          <w:szCs w:val="24"/>
+        </w:rPr>
+        <w:t>er</w:t>
+      </w:r>
+      <w:r>
+        <w:rPr>
+          <w:rFonts w:ascii="Times New Roman" w:hAnsi="Times New Roman" w:cs="Times New Roman"/>
+          <w:sz w:val="24"/>
+          <w:szCs w:val="24"/>
+        </w:rPr>
+        <w:t xml:space="preserve"> des règles différentes que celle vue en cours. C’est en lisant un article de l’ingénieur en alg</w:t>
+      </w:r>
+      <w:r>
+        <w:rPr>
+          <w:rFonts w:ascii="Times New Roman" w:hAnsi="Times New Roman" w:cs="Times New Roman"/>
+          <w:sz w:val="24"/>
+          <w:szCs w:val="24"/>
+        </w:rPr>
+        <w:t>o</w:t>
+      </w:r>
+      <w:r>
+        <w:rPr>
+          <w:rFonts w:ascii="Times New Roman" w:hAnsi="Times New Roman" w:cs="Times New Roman"/>
+          <w:sz w:val="24"/>
+          <w:szCs w:val="24"/>
+        </w:rPr>
+        <w:t xml:space="preserve">rithme Shaked </w:t>
+      </w:r>
+      <w:proofErr w:type="spellStart"/>
+      <w:r>
+        <w:rPr>
+          <w:rFonts w:ascii="Times New Roman" w:hAnsi="Times New Roman" w:cs="Times New Roman"/>
+          <w:sz w:val="24"/>
+          <w:szCs w:val="24"/>
+        </w:rPr>
+        <w:t>Zychlinski</w:t>
+      </w:r>
+      <w:proofErr w:type="spellEnd"/>
+      <w:r>
+        <w:rPr>
+          <w:rFonts w:ascii="Times New Roman" w:hAnsi="Times New Roman" w:cs="Times New Roman"/>
+          <w:sz w:val="24"/>
+          <w:szCs w:val="24"/>
+        </w:rPr>
+        <w:t xml:space="preserve"> sur le </w:t>
+      </w:r>
+      <w:r>
+        <w:rPr>
+          <w:rFonts w:ascii="Times New Roman" w:hAnsi="Times New Roman" w:cs="Times New Roman"/>
+          <w:sz w:val="24"/>
+          <w:szCs w:val="24"/>
+        </w:rPr>
+        <w:t xml:space="preserve">site internet </w:t>
+      </w:r>
+      <w:proofErr w:type="spellStart"/>
+      <w:r>
+        <w:rPr>
+          <w:rFonts w:ascii="Times New Roman" w:hAnsi="Times New Roman" w:cs="Times New Roman"/>
+          <w:sz w:val="24"/>
+          <w:szCs w:val="24"/>
+        </w:rPr>
+        <w:t>Towards</w:t>
+      </w:r>
+      <w:proofErr w:type="spellEnd"/>
+      <w:r>
+        <w:rPr>
+          <w:rFonts w:ascii="Times New Roman" w:hAnsi="Times New Roman" w:cs="Times New Roman"/>
+          <w:sz w:val="24"/>
+          <w:szCs w:val="24"/>
+        </w:rPr>
+        <w:t xml:space="preserve"> Data Science que </w:t>
+      </w:r>
+      <w:r>
+        <w:rPr>
+          <w:rFonts w:ascii="Times New Roman" w:hAnsi="Times New Roman" w:cs="Times New Roman"/>
+          <w:sz w:val="24"/>
+          <w:szCs w:val="24"/>
+        </w:rPr>
+        <w:t>nous avons pu</w:t>
+      </w:r>
+      <w:r>
+        <w:rPr>
+          <w:rFonts w:ascii="Times New Roman" w:hAnsi="Times New Roman" w:cs="Times New Roman"/>
+          <w:sz w:val="24"/>
+          <w:szCs w:val="24"/>
+        </w:rPr>
+        <w:t xml:space="preserve"> comprendre les algorithmes utilisé</w:t>
+      </w:r>
+      <w:r>
+        <w:rPr>
+          <w:rFonts w:ascii="Times New Roman" w:hAnsi="Times New Roman" w:cs="Times New Roman"/>
+          <w:sz w:val="24"/>
+          <w:szCs w:val="24"/>
+        </w:rPr>
+        <w:t>s</w:t>
+      </w:r>
+      <w:r>
+        <w:rPr>
+          <w:rFonts w:ascii="Times New Roman" w:hAnsi="Times New Roman" w:cs="Times New Roman"/>
+          <w:sz w:val="24"/>
+          <w:szCs w:val="24"/>
+        </w:rPr>
+        <w:t xml:space="preserve"> pour faire la corrélation entre des valeurs catégoriques. De plus, par pur hasard,</w:t>
+      </w:r>
+      <w:r>
+        <w:rPr>
+          <w:rFonts w:ascii="Times New Roman" w:hAnsi="Times New Roman" w:cs="Times New Roman"/>
+          <w:sz w:val="24"/>
+          <w:szCs w:val="24"/>
+        </w:rPr>
+        <w:t xml:space="preserve"> il se trouve que le </w:t>
+      </w:r>
+      <w:proofErr w:type="spellStart"/>
+      <w:r>
+        <w:rPr>
+          <w:rFonts w:ascii="Times New Roman" w:hAnsi="Times New Roman" w:cs="Times New Roman"/>
+          <w:sz w:val="24"/>
+          <w:szCs w:val="24"/>
+        </w:rPr>
+        <w:t>dataset</w:t>
+      </w:r>
+      <w:proofErr w:type="spellEnd"/>
+      <w:r>
+        <w:rPr>
+          <w:rFonts w:ascii="Times New Roman" w:hAnsi="Times New Roman" w:cs="Times New Roman"/>
+          <w:sz w:val="24"/>
+          <w:szCs w:val="24"/>
+        </w:rPr>
+        <w:t xml:space="preserve"> utilisé par l’auteur dans l’article est le même que le nôtre. L’auteur explique d’abord pourquoi il n’est pas optimal d’utilis</w:t>
+      </w:r>
+      <w:r>
+        <w:rPr>
+          <w:rFonts w:ascii="Times New Roman" w:hAnsi="Times New Roman" w:cs="Times New Roman"/>
+          <w:sz w:val="24"/>
+          <w:szCs w:val="24"/>
+        </w:rPr>
+        <w:t>er</w:t>
+      </w:r>
+      <w:r>
+        <w:rPr>
+          <w:rFonts w:ascii="Times New Roman" w:hAnsi="Times New Roman" w:cs="Times New Roman"/>
+          <w:sz w:val="24"/>
+          <w:szCs w:val="24"/>
+        </w:rPr>
+        <w:t xml:space="preserve"> la corrélation de </w:t>
+      </w:r>
+      <w:r>
+        <w:rPr>
+          <w:rFonts w:ascii="Times New Roman" w:hAnsi="Times New Roman" w:cs="Times New Roman"/>
+          <w:sz w:val="24"/>
+          <w:szCs w:val="24"/>
+        </w:rPr>
+        <w:t>Pearson</w:t>
+      </w:r>
+      <w:r>
+        <w:rPr>
+          <w:rFonts w:ascii="Times New Roman" w:hAnsi="Times New Roman" w:cs="Times New Roman"/>
+          <w:sz w:val="24"/>
+          <w:szCs w:val="24"/>
+        </w:rPr>
+        <w:t xml:space="preserve"> avec des données catégoriques. Normalement, un moyen de prendre en charge la corrélation avec des données catégoriques est d’encod</w:t>
+      </w:r>
+      <w:r>
+        <w:rPr>
+          <w:rFonts w:ascii="Times New Roman" w:hAnsi="Times New Roman" w:cs="Times New Roman"/>
+          <w:sz w:val="24"/>
+          <w:szCs w:val="24"/>
+        </w:rPr>
+        <w:t>er</w:t>
+      </w:r>
+      <w:r>
+        <w:rPr>
+          <w:rFonts w:ascii="Times New Roman" w:hAnsi="Times New Roman" w:cs="Times New Roman"/>
+          <w:sz w:val="24"/>
+          <w:szCs w:val="24"/>
+        </w:rPr>
+        <w:t xml:space="preserve"> les données avec la méthode </w:t>
+      </w:r>
+      <w:proofErr w:type="spellStart"/>
+      <w:r>
+        <w:rPr>
+          <w:rFonts w:ascii="Times New Roman" w:hAnsi="Times New Roman" w:cs="Times New Roman"/>
+          <w:sz w:val="24"/>
+          <w:szCs w:val="24"/>
+        </w:rPr>
+        <w:t>one-hot</w:t>
+      </w:r>
+      <w:proofErr w:type="spellEnd"/>
+      <w:r>
+        <w:rPr>
+          <w:rFonts w:ascii="Times New Roman" w:hAnsi="Times New Roman" w:cs="Times New Roman"/>
+          <w:sz w:val="24"/>
+          <w:szCs w:val="24"/>
+        </w:rPr>
+        <w:t xml:space="preserve"> </w:t>
+      </w:r>
+      <w:proofErr w:type="spellStart"/>
+      <w:r>
+        <w:rPr>
+          <w:rFonts w:ascii="Times New Roman" w:hAnsi="Times New Roman" w:cs="Times New Roman"/>
+          <w:sz w:val="24"/>
+          <w:szCs w:val="24"/>
+        </w:rPr>
+        <w:t>encoding</w:t>
+      </w:r>
+      <w:proofErr w:type="spellEnd"/>
+      <w:r>
+        <w:rPr>
+          <w:rFonts w:ascii="Times New Roman" w:hAnsi="Times New Roman" w:cs="Times New Roman"/>
+          <w:sz w:val="24"/>
+          <w:szCs w:val="24"/>
+        </w:rPr>
+        <w:t xml:space="preserve">. </w:t>
+      </w:r>
+      <w:r>
+        <w:rPr>
+          <w:rFonts w:ascii="Times New Roman" w:hAnsi="Times New Roman" w:cs="Times New Roman"/>
+          <w:sz w:val="24"/>
+          <w:szCs w:val="24"/>
+        </w:rPr>
+        <w:t>Cependant</w:t>
+      </w:r>
+      <w:r>
+        <w:rPr>
+          <w:rFonts w:ascii="Times New Roman" w:hAnsi="Times New Roman" w:cs="Times New Roman"/>
+          <w:sz w:val="24"/>
+          <w:szCs w:val="24"/>
+        </w:rPr>
+        <w:t>, dans le cas présent,</w:t>
+      </w:r>
+      <w:r>
+        <w:rPr>
+          <w:rFonts w:ascii="Times New Roman" w:hAnsi="Times New Roman" w:cs="Times New Roman"/>
+          <w:sz w:val="24"/>
+          <w:szCs w:val="24"/>
+        </w:rPr>
+        <w:t xml:space="preserve"> cet algorithme d’encodage converti</w:t>
+      </w:r>
+      <w:r>
+        <w:rPr>
+          <w:rFonts w:ascii="Times New Roman" w:hAnsi="Times New Roman" w:cs="Times New Roman"/>
+          <w:sz w:val="24"/>
+          <w:szCs w:val="24"/>
+        </w:rPr>
+        <w:t>t</w:t>
+      </w:r>
+      <w:r>
+        <w:rPr>
+          <w:rFonts w:ascii="Times New Roman" w:hAnsi="Times New Roman" w:cs="Times New Roman"/>
+          <w:sz w:val="24"/>
+          <w:szCs w:val="24"/>
+        </w:rPr>
+        <w:t xml:space="preserve"> les 22 attributs en 112 attributs</w:t>
+      </w:r>
+      <w:r>
+        <w:rPr>
+          <w:rFonts w:ascii="Times New Roman" w:hAnsi="Times New Roman" w:cs="Times New Roman"/>
+          <w:sz w:val="24"/>
+          <w:szCs w:val="24"/>
+        </w:rPr>
+        <w:t xml:space="preserve"> car elle</w:t>
+      </w:r>
+      <w:r>
+        <w:rPr>
+          <w:rFonts w:ascii="Times New Roman" w:hAnsi="Times New Roman" w:cs="Times New Roman"/>
+          <w:sz w:val="24"/>
+          <w:szCs w:val="24"/>
+        </w:rPr>
+        <w:t xml:space="preserve"> prend chaque option possible dans chaque attribut catégorique et les transformes en 1 ou en 0</w:t>
+      </w:r>
+      <w:r>
+        <w:rPr>
+          <w:rFonts w:ascii="Times New Roman" w:hAnsi="Times New Roman" w:cs="Times New Roman"/>
+          <w:sz w:val="24"/>
+          <w:szCs w:val="24"/>
+        </w:rPr>
+        <w:t xml:space="preserve">. </w:t>
+      </w:r>
+      <w:r>
+        <w:rPr>
+          <w:rFonts w:ascii="Times New Roman" w:hAnsi="Times New Roman" w:cs="Times New Roman"/>
+          <w:sz w:val="24"/>
+          <w:szCs w:val="24"/>
+        </w:rPr>
+        <w:t>Donc</w:t>
+      </w:r>
+      <w:r>
+        <w:rPr>
+          <w:rFonts w:ascii="Times New Roman" w:hAnsi="Times New Roman" w:cs="Times New Roman"/>
+          <w:sz w:val="24"/>
+          <w:szCs w:val="24"/>
+        </w:rPr>
+        <w:t xml:space="preserve">, en essayant de construire une </w:t>
+      </w:r>
+      <w:proofErr w:type="spellStart"/>
+      <w:r>
+        <w:rPr>
+          <w:rFonts w:ascii="Times New Roman" w:hAnsi="Times New Roman" w:cs="Times New Roman"/>
+          <w:sz w:val="24"/>
+          <w:szCs w:val="24"/>
+        </w:rPr>
+        <w:t>heat-map</w:t>
+      </w:r>
+      <w:proofErr w:type="spellEnd"/>
+      <w:r>
+        <w:rPr>
+          <w:rFonts w:ascii="Times New Roman" w:hAnsi="Times New Roman" w:cs="Times New Roman"/>
+          <w:sz w:val="24"/>
+          <w:szCs w:val="24"/>
+        </w:rPr>
+        <w:t xml:space="preserve"> de corrélation avec les attributs encodé</w:t>
+      </w:r>
+      <w:r>
+        <w:rPr>
+          <w:rFonts w:ascii="Times New Roman" w:hAnsi="Times New Roman" w:cs="Times New Roman"/>
+          <w:sz w:val="24"/>
+          <w:szCs w:val="24"/>
+        </w:rPr>
+        <w:t>s</w:t>
+      </w:r>
+      <w:r>
+        <w:rPr>
+          <w:rFonts w:ascii="Times New Roman" w:hAnsi="Times New Roman" w:cs="Times New Roman"/>
+          <w:sz w:val="24"/>
+          <w:szCs w:val="24"/>
+        </w:rPr>
+        <w:t>,</w:t>
+      </w:r>
+      <w:r>
+        <w:rPr>
+          <w:rFonts w:ascii="Times New Roman" w:hAnsi="Times New Roman" w:cs="Times New Roman"/>
+          <w:sz w:val="24"/>
+          <w:szCs w:val="24"/>
+        </w:rPr>
+        <w:t xml:space="preserve"> on obtient la </w:t>
+      </w:r>
+      <w:proofErr w:type="spellStart"/>
+      <w:r>
+        <w:rPr>
+          <w:rFonts w:ascii="Times New Roman" w:hAnsi="Times New Roman" w:cs="Times New Roman"/>
+          <w:sz w:val="24"/>
+          <w:szCs w:val="24"/>
+        </w:rPr>
+        <w:t>heat-map</w:t>
+      </w:r>
+      <w:proofErr w:type="spellEnd"/>
+      <w:r>
+        <w:rPr>
+          <w:rFonts w:ascii="Times New Roman" w:hAnsi="Times New Roman" w:cs="Times New Roman"/>
+          <w:sz w:val="24"/>
+          <w:szCs w:val="24"/>
+        </w:rPr>
+        <w:t xml:space="preserve"> suivante, tiré</w:t>
+      </w:r>
+      <w:r>
+        <w:rPr>
+          <w:rFonts w:ascii="Times New Roman" w:hAnsi="Times New Roman" w:cs="Times New Roman"/>
+          <w:sz w:val="24"/>
+          <w:szCs w:val="24"/>
+        </w:rPr>
+        <w:t xml:space="preserve">e </w:t>
+      </w:r>
+      <w:r>
+        <w:rPr>
+          <w:rFonts w:ascii="Times New Roman" w:hAnsi="Times New Roman" w:cs="Times New Roman"/>
+          <w:sz w:val="24"/>
+          <w:szCs w:val="24"/>
+        </w:rPr>
+        <w:t>de l’article :</w:t>
+      </w:r>
+    </w:p>
+    <w:p>
+      <w:pPr>
+        <w:rPr>
+          <w:rFonts w:ascii="Times New Roman" w:hAnsi="Times New Roman" w:cs="Times New Roman"/>
+          <w:b/>
+          <w:sz w:val="24"/>
+          <w:szCs w:val="24"/>
+        </w:rPr>
+      </w:pPr>
+      <w:r>
+        <w:rPr>
+          <w:rFonts w:ascii="Times New Roman" w:hAnsi="Times New Roman" w:cs="Times New Roman"/>
           <w:noProof/>
           <w:sz w:val="24"/>
           <w:szCs w:val="24"/>
         </w:rPr>
         <w:drawing>
-          <wp:anchor distT="0" distB="0" distL="114300" distR="114300" simplePos="0" relativeHeight="251659264" behindDoc="1" locked="0" layoutInCell="1" allowOverlap="1" wp14:anchorId="7403BBAA" wp14:editId="1EC391DC">
+          <wp:anchor distT="0" distB="0" distL="114300" distR="114300" simplePos="0" relativeHeight="251659264" behindDoc="1" locked="0" layoutInCell="1" allowOverlap="1" wp14:anchorId="7403BBAA" wp14:editId="62321888">
             <wp:simplePos x="0" y="0"/>
-            <wp:positionH relativeFrom="column">
-              <wp:posOffset>1397000</wp:posOffset>
+            <wp:positionH relativeFrom="margin">
+              <wp:align>center</wp:align>
             </wp:positionH>
             <wp:positionV relativeFrom="paragraph">
-              <wp:posOffset>3011805</wp:posOffset>
+              <wp:posOffset>274320</wp:posOffset>
             </wp:positionV>
-            <wp:extent cx="3340100" cy="3595247"/>
-            <wp:effectExtent l="0" t="0" r="0" b="5715"/>
+            <wp:extent cx="4635500" cy="4069602"/>
+            <wp:effectExtent l="0" t="0" r="0" b="7620"/>
             <wp:wrapNone/>
             <wp:docPr id="1" name="Image 1"/>
             <wp:cNvGraphicFramePr>
@@ -6879,7 +7515,7 @@
                   <pic:spPr bwMode="auto">
                     <a:xfrm>
                       <a:off x="0" y="0"/>
-                      <a:ext cx="3340100" cy="3595247"/>
+                      <a:ext cx="4635500" cy="4069602"/>
                     </a:xfrm>
                     <a:prstGeom prst="rect">
                       <a:avLst/>
@@ -6904,390 +7540,6 @@
       <w:r>
         <w:rPr>
           <w:rFonts w:ascii="Times New Roman" w:hAnsi="Times New Roman" w:cs="Times New Roman"/>
-          <w:sz w:val="24"/>
-          <w:szCs w:val="24"/>
-        </w:rPr>
-        <w:t>Pour trouver la corrélation entre des attributs catégoriques et nomina</w:t>
-      </w:r>
-      <w:r>
-        <w:rPr>
-          <w:rFonts w:ascii="Times New Roman" w:hAnsi="Times New Roman" w:cs="Times New Roman"/>
-          <w:sz w:val="24"/>
-          <w:szCs w:val="24"/>
-        </w:rPr>
-        <w:t>ux</w:t>
-      </w:r>
-      <w:r>
-        <w:rPr>
-          <w:rFonts w:ascii="Times New Roman" w:hAnsi="Times New Roman" w:cs="Times New Roman"/>
-          <w:sz w:val="24"/>
-          <w:szCs w:val="24"/>
-        </w:rPr>
-        <w:t>, on doit utilis</w:t>
-      </w:r>
-      <w:r>
-        <w:rPr>
-          <w:rFonts w:ascii="Times New Roman" w:hAnsi="Times New Roman" w:cs="Times New Roman"/>
-          <w:sz w:val="24"/>
-          <w:szCs w:val="24"/>
-        </w:rPr>
-        <w:t>er</w:t>
-      </w:r>
-      <w:r>
-        <w:rPr>
-          <w:rFonts w:ascii="Times New Roman" w:hAnsi="Times New Roman" w:cs="Times New Roman"/>
-          <w:sz w:val="24"/>
-          <w:szCs w:val="24"/>
-        </w:rPr>
-        <w:t xml:space="preserve"> des règles différentes que celle vue en cours. C’est en lisant un article de l’ingénieur en alg</w:t>
-      </w:r>
-      <w:r>
-        <w:rPr>
-          <w:rFonts w:ascii="Times New Roman" w:hAnsi="Times New Roman" w:cs="Times New Roman"/>
-          <w:sz w:val="24"/>
-          <w:szCs w:val="24"/>
-        </w:rPr>
-        <w:t>o</w:t>
-      </w:r>
-      <w:r>
-        <w:rPr>
-          <w:rFonts w:ascii="Times New Roman" w:hAnsi="Times New Roman" w:cs="Times New Roman"/>
-          <w:sz w:val="24"/>
-          <w:szCs w:val="24"/>
-        </w:rPr>
-        <w:t xml:space="preserve">rithme Shaked </w:t>
-      </w:r>
-      <w:proofErr w:type="spellStart"/>
-      <w:r>
-        <w:rPr>
-          <w:rFonts w:ascii="Times New Roman" w:hAnsi="Times New Roman" w:cs="Times New Roman"/>
-          <w:sz w:val="24"/>
-          <w:szCs w:val="24"/>
-        </w:rPr>
-        <w:t>Zychlinski</w:t>
-      </w:r>
-      <w:proofErr w:type="spellEnd"/>
-      <w:r>
-        <w:rPr>
-          <w:rFonts w:ascii="Times New Roman" w:hAnsi="Times New Roman" w:cs="Times New Roman"/>
-          <w:sz w:val="24"/>
-          <w:szCs w:val="24"/>
-        </w:rPr>
-        <w:t xml:space="preserve"> sur le </w:t>
-      </w:r>
-      <w:r>
-        <w:rPr>
-          <w:rFonts w:ascii="Times New Roman" w:hAnsi="Times New Roman" w:cs="Times New Roman"/>
-          <w:sz w:val="24"/>
-          <w:szCs w:val="24"/>
-        </w:rPr>
-        <w:t xml:space="preserve">site internet </w:t>
-      </w:r>
-      <w:proofErr w:type="spellStart"/>
-      <w:r>
-        <w:rPr>
-          <w:rFonts w:ascii="Times New Roman" w:hAnsi="Times New Roman" w:cs="Times New Roman"/>
-          <w:sz w:val="24"/>
-          <w:szCs w:val="24"/>
-        </w:rPr>
-        <w:t>Towards</w:t>
-      </w:r>
-      <w:proofErr w:type="spellEnd"/>
-      <w:r>
-        <w:rPr>
-          <w:rFonts w:ascii="Times New Roman" w:hAnsi="Times New Roman" w:cs="Times New Roman"/>
-          <w:sz w:val="24"/>
-          <w:szCs w:val="24"/>
-        </w:rPr>
-        <w:t xml:space="preserve"> Data Science que </w:t>
-      </w:r>
-      <w:r>
-        <w:rPr>
-          <w:rFonts w:ascii="Times New Roman" w:hAnsi="Times New Roman" w:cs="Times New Roman"/>
-          <w:sz w:val="24"/>
-          <w:szCs w:val="24"/>
-        </w:rPr>
-        <w:t>nous avons pu</w:t>
-      </w:r>
-      <w:r>
-        <w:rPr>
-          <w:rFonts w:ascii="Times New Roman" w:hAnsi="Times New Roman" w:cs="Times New Roman"/>
-          <w:sz w:val="24"/>
-          <w:szCs w:val="24"/>
-        </w:rPr>
-        <w:t xml:space="preserve"> comprendre les algorithmes utilisé</w:t>
-      </w:r>
-      <w:r>
-        <w:rPr>
-          <w:rFonts w:ascii="Times New Roman" w:hAnsi="Times New Roman" w:cs="Times New Roman"/>
-          <w:sz w:val="24"/>
-          <w:szCs w:val="24"/>
-        </w:rPr>
-        <w:t>s</w:t>
-      </w:r>
-      <w:r>
-        <w:rPr>
-          <w:rFonts w:ascii="Times New Roman" w:hAnsi="Times New Roman" w:cs="Times New Roman"/>
-          <w:sz w:val="24"/>
-          <w:szCs w:val="24"/>
-        </w:rPr>
-        <w:t xml:space="preserve"> pour faire la corrélation entre des valeurs catégoriques. De plus, par pur hasard,</w:t>
-      </w:r>
-      <w:r>
-        <w:rPr>
-          <w:rFonts w:ascii="Times New Roman" w:hAnsi="Times New Roman" w:cs="Times New Roman"/>
-          <w:sz w:val="24"/>
-          <w:szCs w:val="24"/>
-        </w:rPr>
-        <w:t xml:space="preserve"> il se trouve que le </w:t>
-      </w:r>
-      <w:proofErr w:type="spellStart"/>
-      <w:r>
-        <w:rPr>
-          <w:rFonts w:ascii="Times New Roman" w:hAnsi="Times New Roman" w:cs="Times New Roman"/>
-          <w:sz w:val="24"/>
-          <w:szCs w:val="24"/>
-        </w:rPr>
-        <w:t>dataset</w:t>
-      </w:r>
-      <w:proofErr w:type="spellEnd"/>
-      <w:r>
-        <w:rPr>
-          <w:rFonts w:ascii="Times New Roman" w:hAnsi="Times New Roman" w:cs="Times New Roman"/>
-          <w:sz w:val="24"/>
-          <w:szCs w:val="24"/>
-        </w:rPr>
-        <w:t xml:space="preserve"> utilisé par l’auteur dans l’article est le même que le nôtre. L’auteur explique d’abord pourquoi il n’est pas optimal d’utilis</w:t>
-      </w:r>
-      <w:r>
-        <w:rPr>
-          <w:rFonts w:ascii="Times New Roman" w:hAnsi="Times New Roman" w:cs="Times New Roman"/>
-          <w:sz w:val="24"/>
-          <w:szCs w:val="24"/>
-        </w:rPr>
-        <w:t>er</w:t>
-      </w:r>
-      <w:r>
-        <w:rPr>
-          <w:rFonts w:ascii="Times New Roman" w:hAnsi="Times New Roman" w:cs="Times New Roman"/>
-          <w:sz w:val="24"/>
-          <w:szCs w:val="24"/>
-        </w:rPr>
-        <w:t xml:space="preserve"> la corrélation de </w:t>
-      </w:r>
-      <w:r>
-        <w:rPr>
-          <w:rFonts w:ascii="Times New Roman" w:hAnsi="Times New Roman" w:cs="Times New Roman"/>
-          <w:sz w:val="24"/>
-          <w:szCs w:val="24"/>
-        </w:rPr>
-        <w:t>Pearson</w:t>
-      </w:r>
-      <w:r>
-        <w:rPr>
-          <w:rFonts w:ascii="Times New Roman" w:hAnsi="Times New Roman" w:cs="Times New Roman"/>
-          <w:sz w:val="24"/>
-          <w:szCs w:val="24"/>
-        </w:rPr>
-        <w:t xml:space="preserve"> avec des données catégoriques. Normalement, un moyen de prendre en charge la corrélation avec des données catégoriques est d’encod</w:t>
-      </w:r>
-      <w:r>
-        <w:rPr>
-          <w:rFonts w:ascii="Times New Roman" w:hAnsi="Times New Roman" w:cs="Times New Roman"/>
-          <w:sz w:val="24"/>
-          <w:szCs w:val="24"/>
-        </w:rPr>
-        <w:t>er</w:t>
-      </w:r>
-      <w:r>
-        <w:rPr>
-          <w:rFonts w:ascii="Times New Roman" w:hAnsi="Times New Roman" w:cs="Times New Roman"/>
-          <w:sz w:val="24"/>
-          <w:szCs w:val="24"/>
-        </w:rPr>
-        <w:t xml:space="preserve"> les données avec la méthode </w:t>
-      </w:r>
-      <w:proofErr w:type="spellStart"/>
-      <w:r>
-        <w:rPr>
-          <w:rFonts w:ascii="Times New Roman" w:hAnsi="Times New Roman" w:cs="Times New Roman"/>
-          <w:sz w:val="24"/>
-          <w:szCs w:val="24"/>
-        </w:rPr>
-        <w:t>one-hot</w:t>
-      </w:r>
-      <w:proofErr w:type="spellEnd"/>
-      <w:r>
-        <w:rPr>
-          <w:rFonts w:ascii="Times New Roman" w:hAnsi="Times New Roman" w:cs="Times New Roman"/>
-          <w:sz w:val="24"/>
-          <w:szCs w:val="24"/>
-        </w:rPr>
-        <w:t xml:space="preserve"> </w:t>
-      </w:r>
-      <w:proofErr w:type="spellStart"/>
-      <w:r>
-        <w:rPr>
-          <w:rFonts w:ascii="Times New Roman" w:hAnsi="Times New Roman" w:cs="Times New Roman"/>
-          <w:sz w:val="24"/>
-          <w:szCs w:val="24"/>
-        </w:rPr>
-        <w:t>encoding</w:t>
-      </w:r>
-      <w:proofErr w:type="spellEnd"/>
-      <w:r>
-        <w:rPr>
-          <w:rFonts w:ascii="Times New Roman" w:hAnsi="Times New Roman" w:cs="Times New Roman"/>
-          <w:sz w:val="24"/>
-          <w:szCs w:val="24"/>
-        </w:rPr>
-        <w:t xml:space="preserve">. </w:t>
-      </w:r>
-      <w:r>
-        <w:rPr>
-          <w:rFonts w:ascii="Times New Roman" w:hAnsi="Times New Roman" w:cs="Times New Roman"/>
-          <w:sz w:val="24"/>
-          <w:szCs w:val="24"/>
-        </w:rPr>
-        <w:t>Cependant</w:t>
-      </w:r>
-      <w:r>
-        <w:rPr>
-          <w:rFonts w:ascii="Times New Roman" w:hAnsi="Times New Roman" w:cs="Times New Roman"/>
-          <w:sz w:val="24"/>
-          <w:szCs w:val="24"/>
-        </w:rPr>
-        <w:t>, dans le cas présent,</w:t>
-      </w:r>
-      <w:r>
-        <w:rPr>
-          <w:rFonts w:ascii="Times New Roman" w:hAnsi="Times New Roman" w:cs="Times New Roman"/>
-          <w:sz w:val="24"/>
-          <w:szCs w:val="24"/>
-        </w:rPr>
-        <w:t xml:space="preserve"> cet algorithme d’encodage converti</w:t>
-      </w:r>
-      <w:r>
-        <w:rPr>
-          <w:rFonts w:ascii="Times New Roman" w:hAnsi="Times New Roman" w:cs="Times New Roman"/>
-          <w:sz w:val="24"/>
-          <w:szCs w:val="24"/>
-        </w:rPr>
-        <w:t>t</w:t>
-      </w:r>
-      <w:r>
-        <w:rPr>
-          <w:rFonts w:ascii="Times New Roman" w:hAnsi="Times New Roman" w:cs="Times New Roman"/>
-          <w:sz w:val="24"/>
-          <w:szCs w:val="24"/>
-        </w:rPr>
-        <w:t xml:space="preserve"> les 22 attributs en 112 attributs. </w:t>
-      </w:r>
-      <w:r>
-        <w:rPr>
-          <w:rFonts w:ascii="Times New Roman" w:hAnsi="Times New Roman" w:cs="Times New Roman"/>
-          <w:sz w:val="24"/>
-          <w:szCs w:val="24"/>
-        </w:rPr>
-        <w:t>Cependant</w:t>
-      </w:r>
-      <w:r>
-        <w:rPr>
-          <w:rFonts w:ascii="Times New Roman" w:hAnsi="Times New Roman" w:cs="Times New Roman"/>
-          <w:sz w:val="24"/>
-          <w:szCs w:val="24"/>
-        </w:rPr>
-        <w:t xml:space="preserve">, en essayant de construire une </w:t>
-      </w:r>
-      <w:proofErr w:type="spellStart"/>
-      <w:r>
-        <w:rPr>
-          <w:rFonts w:ascii="Times New Roman" w:hAnsi="Times New Roman" w:cs="Times New Roman"/>
-          <w:sz w:val="24"/>
-          <w:szCs w:val="24"/>
-        </w:rPr>
-        <w:t>heat-map</w:t>
-      </w:r>
-      <w:proofErr w:type="spellEnd"/>
-      <w:r>
-        <w:rPr>
-          <w:rFonts w:ascii="Times New Roman" w:hAnsi="Times New Roman" w:cs="Times New Roman"/>
-          <w:sz w:val="24"/>
-          <w:szCs w:val="24"/>
-        </w:rPr>
-        <w:t xml:space="preserve"> de corrélation avec les attributs encodé</w:t>
-      </w:r>
-      <w:r>
-        <w:rPr>
-          <w:rFonts w:ascii="Times New Roman" w:hAnsi="Times New Roman" w:cs="Times New Roman"/>
-          <w:sz w:val="24"/>
-          <w:szCs w:val="24"/>
-        </w:rPr>
-        <w:t>s</w:t>
-      </w:r>
-      <w:r>
-        <w:rPr>
-          <w:rFonts w:ascii="Times New Roman" w:hAnsi="Times New Roman" w:cs="Times New Roman"/>
-          <w:sz w:val="24"/>
-          <w:szCs w:val="24"/>
-        </w:rPr>
-        <w:t>,</w:t>
-      </w:r>
-      <w:r>
-        <w:rPr>
-          <w:rFonts w:ascii="Times New Roman" w:hAnsi="Times New Roman" w:cs="Times New Roman"/>
-          <w:sz w:val="24"/>
-          <w:szCs w:val="24"/>
-        </w:rPr>
-        <w:t xml:space="preserve"> on obtient la </w:t>
-      </w:r>
-      <w:proofErr w:type="spellStart"/>
-      <w:r>
-        <w:rPr>
-          <w:rFonts w:ascii="Times New Roman" w:hAnsi="Times New Roman" w:cs="Times New Roman"/>
-          <w:sz w:val="24"/>
-          <w:szCs w:val="24"/>
-        </w:rPr>
-        <w:t>heat-map</w:t>
-      </w:r>
-      <w:proofErr w:type="spellEnd"/>
-      <w:r>
-        <w:rPr>
-          <w:rFonts w:ascii="Times New Roman" w:hAnsi="Times New Roman" w:cs="Times New Roman"/>
-          <w:sz w:val="24"/>
-          <w:szCs w:val="24"/>
-        </w:rPr>
-        <w:t xml:space="preserve"> suivante, tiré</w:t>
-      </w:r>
-      <w:r>
-        <w:rPr>
-          <w:rFonts w:ascii="Times New Roman" w:hAnsi="Times New Roman" w:cs="Times New Roman"/>
-          <w:sz w:val="24"/>
-          <w:szCs w:val="24"/>
-        </w:rPr>
-        <w:t xml:space="preserve">e </w:t>
-      </w:r>
-      <w:r>
-        <w:rPr>
-          <w:rFonts w:ascii="Times New Roman" w:hAnsi="Times New Roman" w:cs="Times New Roman"/>
-          <w:sz w:val="24"/>
-          <w:szCs w:val="24"/>
-        </w:rPr>
-        <w:t>de l’article :</w:t>
-      </w:r>
-    </w:p>
-    <w:p>
-      <w:pPr>
-        <w:rPr>
-          <w:rFonts w:ascii="Times New Roman" w:hAnsi="Times New Roman" w:cs="Times New Roman"/>
-          <w:b/>
-          <w:sz w:val="24"/>
-          <w:szCs w:val="24"/>
-        </w:rPr>
-      </w:pPr>
-      <w:r>
-        <w:rPr>
-          <w:rFonts w:ascii="Times New Roman" w:hAnsi="Times New Roman" w:cs="Times New Roman"/>
           <w:b/>
           <w:sz w:val="24"/>
           <w:szCs w:val="24"/>
@@ -7336,7 +7588,27 @@
           <w:szCs w:val="24"/>
           <w:lang w:eastAsia="fr-CA"/>
         </w:rPr>
-        <w:t xml:space="preserve"> facilement le remarquer, il est difficile de faire ressortir les corrélations d’un tel graphique. Comme l’indique l’auteur de l’article, on a donc besoin de quelque chose pour mesurer l’association entre deux valeurs catégoriques. On utilise donc </w:t>
+        <w:t xml:space="preserve"> facilement le </w:t>
+      </w:r>
+      <w:r>
+        <w:rPr>
+          <w:rFonts w:ascii="Times New Roman" w:eastAsia="Times New Roman" w:hAnsi="Times New Roman" w:cs="Times New Roman"/>
+          <w:color w:val="000000"/>
+          <w:sz w:val="24"/>
+          <w:szCs w:val="24"/>
+          <w:lang w:eastAsia="fr-CA"/>
+        </w:rPr>
+        <w:t>constater</w:t>
+      </w:r>
+      <w:r>
+        <w:rPr>
+          <w:rFonts w:ascii="Times New Roman" w:eastAsia="Times New Roman" w:hAnsi="Times New Roman" w:cs="Times New Roman"/>
+          <w:color w:val="000000"/>
+          <w:sz w:val="24"/>
+          <w:szCs w:val="24"/>
+          <w:lang w:eastAsia="fr-CA"/>
+        </w:rPr>
+        <w:t xml:space="preserve">, il est difficile de faire ressortir les corrélations d’un tel graphique. Comme l’indique l’auteur de l’article, on a donc besoin de quelque chose pour mesurer l’association entre deux valeurs catégoriques. On utilise donc </w:t>
       </w:r>
       <w:proofErr w:type="spellStart"/>
       <w:r>
@@ -7412,7 +7684,47 @@
           <w:szCs w:val="24"/>
           <w:lang w:eastAsia="fr-CA"/>
         </w:rPr>
-        <w:t xml:space="preserve"> Cet algorithme retourne une valeur entre 0 et 1. Une valeur proche de 0 correspond à aucune association alors qu’une valeur proche de 1 </w:t>
+        <w:t xml:space="preserve"> Cet</w:t>
+      </w:r>
+      <w:r>
+        <w:rPr>
+          <w:rFonts w:ascii="Times New Roman" w:eastAsia="Times New Roman" w:hAnsi="Times New Roman" w:cs="Times New Roman"/>
+          <w:color w:val="000000"/>
+          <w:sz w:val="24"/>
+          <w:szCs w:val="24"/>
+          <w:lang w:eastAsia="fr-CA"/>
+        </w:rPr>
+        <w:t>te</w:t>
+      </w:r>
+      <w:r>
+        <w:rPr>
+          <w:rFonts w:ascii="Times New Roman" w:eastAsia="Times New Roman" w:hAnsi="Times New Roman" w:cs="Times New Roman"/>
+          <w:color w:val="000000"/>
+          <w:sz w:val="24"/>
+          <w:szCs w:val="24"/>
+          <w:lang w:eastAsia="fr-CA"/>
+        </w:rPr>
+        <w:t xml:space="preserve"> </w:t>
+      </w:r>
+      <w:r>
+        <w:rPr>
+          <w:rFonts w:ascii="Times New Roman" w:eastAsia="Times New Roman" w:hAnsi="Times New Roman" w:cs="Times New Roman"/>
+          <w:color w:val="000000"/>
+          <w:sz w:val="24"/>
+          <w:szCs w:val="24"/>
+          <w:lang w:eastAsia="fr-CA"/>
+        </w:rPr>
+        <w:t xml:space="preserve">mesure </w:t>
+      </w:r>
+      <w:r>
+        <w:rPr>
+          <w:rFonts w:ascii="Times New Roman" w:eastAsia="Times New Roman" w:hAnsi="Times New Roman" w:cs="Times New Roman"/>
+          <w:color w:val="000000"/>
+          <w:sz w:val="24"/>
+          <w:szCs w:val="24"/>
+          <w:lang w:eastAsia="fr-CA"/>
+        </w:rPr>
+        <w:t xml:space="preserve">retourne une valeur entre 0 et 1. Une valeur proche de 0 correspond à aucune association alors qu’une valeur proche de 1 </w:t>
       </w:r>
       <w:r>
         <w:rPr>
@@ -7432,7 +7744,7 @@
           <w:szCs w:val="24"/>
           <w:lang w:eastAsia="fr-CA"/>
         </w:rPr>
-        <w:t xml:space="preserve"> L’algorithme </w:t>
+        <w:t xml:space="preserve"> </w:t>
       </w:r>
       <w:proofErr w:type="spellStart"/>
       <w:r>
@@ -7486,7 +7798,67 @@
           <w:szCs w:val="24"/>
           <w:lang w:eastAsia="fr-CA"/>
         </w:rPr>
-        <w:t xml:space="preserve"> Lorsque l’on applique l’algorithme au </w:t>
+        <w:t xml:space="preserve"> Lorsqu</w:t>
+      </w:r>
+      <w:r>
+        <w:rPr>
+          <w:rFonts w:ascii="Times New Roman" w:eastAsia="Times New Roman" w:hAnsi="Times New Roman" w:cs="Times New Roman"/>
+          <w:color w:val="000000"/>
+          <w:sz w:val="24"/>
+          <w:szCs w:val="24"/>
+          <w:lang w:eastAsia="fr-CA"/>
+        </w:rPr>
+        <w:t>’</w:t>
+      </w:r>
+      <w:r>
+        <w:rPr>
+          <w:rFonts w:ascii="Times New Roman" w:eastAsia="Times New Roman" w:hAnsi="Times New Roman" w:cs="Times New Roman"/>
+          <w:color w:val="000000"/>
+          <w:sz w:val="24"/>
+          <w:szCs w:val="24"/>
+          <w:lang w:eastAsia="fr-CA"/>
+        </w:rPr>
+        <w:t xml:space="preserve">on </w:t>
+      </w:r>
+      <w:r>
+        <w:rPr>
+          <w:rFonts w:ascii="Times New Roman" w:eastAsia="Times New Roman" w:hAnsi="Times New Roman" w:cs="Times New Roman"/>
+          <w:color w:val="000000"/>
+          <w:sz w:val="24"/>
+          <w:szCs w:val="24"/>
+          <w:lang w:eastAsia="fr-CA"/>
+        </w:rPr>
+        <w:t>l’</w:t>
+      </w:r>
+      <w:r>
+        <w:rPr>
+          <w:rFonts w:ascii="Times New Roman" w:eastAsia="Times New Roman" w:hAnsi="Times New Roman" w:cs="Times New Roman"/>
+          <w:color w:val="000000"/>
+          <w:sz w:val="24"/>
+          <w:szCs w:val="24"/>
+          <w:lang w:eastAsia="fr-CA"/>
+        </w:rPr>
+        <w:t>applique</w:t>
+      </w:r>
+      <w:r>
+        <w:rPr>
+          <w:rFonts w:ascii="Times New Roman" w:eastAsia="Times New Roman" w:hAnsi="Times New Roman" w:cs="Times New Roman"/>
+          <w:color w:val="000000"/>
+          <w:sz w:val="24"/>
+          <w:szCs w:val="24"/>
+          <w:lang w:eastAsia="fr-CA"/>
+        </w:rPr>
+        <w:t xml:space="preserve"> </w:t>
+      </w:r>
+      <w:r>
+        <w:rPr>
+          <w:rFonts w:ascii="Times New Roman" w:eastAsia="Times New Roman" w:hAnsi="Times New Roman" w:cs="Times New Roman"/>
+          <w:color w:val="000000"/>
+          <w:sz w:val="24"/>
+          <w:szCs w:val="24"/>
+          <w:lang w:eastAsia="fr-CA"/>
+        </w:rPr>
+        <w:t xml:space="preserve">au </w:t>
       </w:r>
       <w:proofErr w:type="spellStart"/>
       <w:r>
@@ -7550,7 +7922,47 @@
           <w:szCs w:val="24"/>
           <w:lang w:eastAsia="fr-CA"/>
         </w:rPr>
-        <w:t xml:space="preserve"> La corrélation entre l’odeur et la classe est évidente avec une valeur de 0.97.</w:t>
+        <w:t xml:space="preserve"> La corrélation entre l’odeur </w:t>
+      </w:r>
+      <w:r>
+        <w:rPr>
+          <w:rFonts w:ascii="Times New Roman" w:eastAsia="Times New Roman" w:hAnsi="Times New Roman" w:cs="Times New Roman"/>
+          <w:color w:val="000000"/>
+          <w:sz w:val="24"/>
+          <w:szCs w:val="24"/>
+          <w:lang w:eastAsia="fr-CA"/>
+        </w:rPr>
+        <w:t>et</w:t>
+      </w:r>
+      <w:r>
+        <w:rPr>
+          <w:rFonts w:ascii="Times New Roman" w:eastAsia="Times New Roman" w:hAnsi="Times New Roman" w:cs="Times New Roman"/>
+          <w:color w:val="000000"/>
+          <w:sz w:val="24"/>
+          <w:szCs w:val="24"/>
+          <w:lang w:eastAsia="fr-CA"/>
+        </w:rPr>
+        <w:t xml:space="preserve"> la classe </w:t>
+      </w:r>
+      <w:r>
+        <w:rPr>
+          <w:rFonts w:ascii="Times New Roman" w:eastAsia="Times New Roman" w:hAnsi="Times New Roman" w:cs="Times New Roman"/>
+          <w:color w:val="000000"/>
+          <w:sz w:val="24"/>
+          <w:szCs w:val="24"/>
+          <w:lang w:eastAsia="fr-CA"/>
+        </w:rPr>
+        <w:t>devient alors</w:t>
+      </w:r>
+      <w:r>
+        <w:rPr>
+          <w:rFonts w:ascii="Times New Roman" w:eastAsia="Times New Roman" w:hAnsi="Times New Roman" w:cs="Times New Roman"/>
+          <w:color w:val="000000"/>
+          <w:sz w:val="24"/>
+          <w:szCs w:val="24"/>
+          <w:lang w:eastAsia="fr-CA"/>
+        </w:rPr>
+        <w:t xml:space="preserve"> évidente avec une valeur de 0.97.</w:t>
       </w:r>
       <w:r>
         <w:rPr>
@@ -7642,7 +8054,7 @@
           <w:szCs w:val="24"/>
         </w:rPr>
       </w:pPr>
-      <w:bookmarkStart w:id="6" w:name="_Toc6766859"/>
+      <w:bookmarkStart w:id="5" w:name="_Toc6766859"/>
       <w:r>
         <w:rPr>
           <w:sz w:val="24"/>
@@ -7664,7 +8076,7 @@
         </w:rPr>
         <w:t>ymétrique vs Corrélation asymétrique</w:t>
       </w:r>
-      <w:bookmarkEnd w:id="6"/>
+      <w:bookmarkEnd w:id="5"/>
     </w:p>
     <w:p>
       <w:pPr>
@@ -7683,7 +8095,7 @@
           <w:sz w:val="24"/>
           <w:szCs w:val="24"/>
         </w:rPr>
-        <w:t xml:space="preserve">Un problème survient toutefois lors de l’utilisation de l’algorithme de corrélation catégorique </w:t>
+        <w:t xml:space="preserve">Un problème survient toutefois lors de l’utilisation de </w:t>
       </w:r>
       <w:proofErr w:type="spellStart"/>
       <w:r>
@@ -7709,7 +8121,23 @@
           <w:sz w:val="24"/>
           <w:szCs w:val="24"/>
         </w:rPr>
-        <w:t>. En effet, puisque l’algorithme est symétrique, on perd de l’information au niveau des données.</w:t>
+        <w:t>. En effet, puisque l</w:t>
+      </w:r>
+      <w:r>
+        <w:rPr>
+          <w:rFonts w:ascii="Times New Roman" w:hAnsi="Times New Roman" w:cs="Times New Roman"/>
+          <w:sz w:val="24"/>
+          <w:szCs w:val="24"/>
+        </w:rPr>
+        <w:t>a mesure</w:t>
+      </w:r>
+      <w:r>
+        <w:rPr>
+          <w:rFonts w:ascii="Times New Roman" w:hAnsi="Times New Roman" w:cs="Times New Roman"/>
+          <w:sz w:val="24"/>
+          <w:szCs w:val="24"/>
+        </w:rPr>
+        <w:t xml:space="preserve"> est symétrique, on perd de l’information au niveau des données.</w:t>
       </w:r>
       <w:r>
         <w:rPr>
@@ -7799,7 +8227,31 @@
           <w:sz w:val="24"/>
           <w:szCs w:val="24"/>
         </w:rPr>
-        <w:t xml:space="preserve"> pas de connaitre sa senteur. Pour être en mesure de ne pas perdre cette information, il faut utiliser un algorithme asymétrique. L’algorithme </w:t>
+        <w:t xml:space="preserve"> pas de connaitre sa senteur. Pour être en mesure de ne pas perdre cette information, il faut utiliser un</w:t>
+      </w:r>
+      <w:r>
+        <w:rPr>
+          <w:rFonts w:ascii="Times New Roman" w:hAnsi="Times New Roman" w:cs="Times New Roman"/>
+          <w:sz w:val="24"/>
+          <w:szCs w:val="24"/>
+        </w:rPr>
+        <w:t>e mesure</w:t>
+      </w:r>
+      <w:r>
+        <w:rPr>
+          <w:rFonts w:ascii="Times New Roman" w:hAnsi="Times New Roman" w:cs="Times New Roman"/>
+          <w:sz w:val="24"/>
+          <w:szCs w:val="24"/>
+        </w:rPr>
+        <w:t xml:space="preserve"> asymétrique.</w:t>
+      </w:r>
+      <w:r>
+        <w:rPr>
+          <w:rFonts w:ascii="Times New Roman" w:hAnsi="Times New Roman" w:cs="Times New Roman"/>
+          <w:sz w:val="24"/>
+          <w:szCs w:val="24"/>
+        </w:rPr>
+        <w:t xml:space="preserve"> </w:t>
       </w:r>
       <w:proofErr w:type="spellStart"/>
       <w:r>
@@ -7808,17 +8260,57 @@
           <w:sz w:val="24"/>
           <w:szCs w:val="24"/>
         </w:rPr>
+        <w:t>Theil’s</w:t>
+      </w:r>
+      <w:proofErr w:type="spellEnd"/>
+      <w:r>
+        <w:rPr>
+          <w:rFonts w:ascii="Times New Roman" w:hAnsi="Times New Roman" w:cs="Times New Roman"/>
+          <w:sz w:val="24"/>
+          <w:szCs w:val="24"/>
+        </w:rPr>
+        <w:t xml:space="preserve"> U</w:t>
+      </w:r>
+      <w:r>
+        <w:rPr>
+          <w:rFonts w:ascii="Times New Roman" w:hAnsi="Times New Roman" w:cs="Times New Roman"/>
+          <w:sz w:val="24"/>
+          <w:szCs w:val="24"/>
+        </w:rPr>
+        <w:t>,</w:t>
+      </w:r>
+      <w:r>
+        <w:rPr>
+          <w:rFonts w:ascii="Times New Roman" w:hAnsi="Times New Roman" w:cs="Times New Roman"/>
+          <w:sz w:val="24"/>
+          <w:szCs w:val="24"/>
+        </w:rPr>
+        <w:t xml:space="preserve"> aussi connu sous le nom du coefficient incertain</w:t>
+      </w:r>
+      <w:r>
+        <w:rPr>
+          <w:rFonts w:ascii="Times New Roman" w:hAnsi="Times New Roman" w:cs="Times New Roman"/>
+          <w:sz w:val="24"/>
+          <w:szCs w:val="24"/>
+        </w:rPr>
+        <w:t>,</w:t>
+      </w:r>
+      <w:r>
+        <w:rPr>
+          <w:rFonts w:ascii="Times New Roman" w:hAnsi="Times New Roman" w:cs="Times New Roman"/>
+          <w:sz w:val="24"/>
+          <w:szCs w:val="24"/>
+        </w:rPr>
+        <w:t xml:space="preserve"> permet </w:t>
+      </w:r>
+      <w:r>
+        <w:rPr>
+          <w:rFonts w:ascii="Times New Roman" w:hAnsi="Times New Roman" w:cs="Times New Roman"/>
+          <w:sz w:val="24"/>
+          <w:szCs w:val="24"/>
+        </w:rPr>
         <w:lastRenderedPageBreak/>
-        <w:t>Theil’s</w:t>
-      </w:r>
-      <w:proofErr w:type="spellEnd"/>
-      <w:r>
-        <w:rPr>
-          <w:rFonts w:ascii="Times New Roman" w:hAnsi="Times New Roman" w:cs="Times New Roman"/>
-          <w:sz w:val="24"/>
-          <w:szCs w:val="24"/>
-        </w:rPr>
-        <w:t xml:space="preserve"> U aussi connu sous le nom du coefficient incertain permet de </w:t>
+        <w:t xml:space="preserve">de </w:t>
       </w:r>
       <w:r>
         <w:rPr>
@@ -7834,7 +8326,23 @@
           <w:sz w:val="24"/>
           <w:szCs w:val="24"/>
         </w:rPr>
-        <w:t xml:space="preserve"> les coefficients en prenant en compte que connaitre la valeur de </w:t>
+        <w:t xml:space="preserve"> les coefficients en prenant en compte</w:t>
+      </w:r>
+      <w:r>
+        <w:rPr>
+          <w:rFonts w:ascii="Times New Roman" w:hAnsi="Times New Roman" w:cs="Times New Roman"/>
+          <w:sz w:val="24"/>
+          <w:szCs w:val="24"/>
+        </w:rPr>
+        <w:t>,</w:t>
+      </w:r>
+      <w:r>
+        <w:rPr>
+          <w:rFonts w:ascii="Times New Roman" w:hAnsi="Times New Roman" w:cs="Times New Roman"/>
+          <w:sz w:val="24"/>
+          <w:szCs w:val="24"/>
+        </w:rPr>
+        <w:t xml:space="preserve"> que connaitre la valeur de </w:t>
       </w:r>
       <w:r>
         <w:rPr>
@@ -7858,7 +8366,7 @@
           <w:sz w:val="24"/>
           <w:szCs w:val="24"/>
         </w:rPr>
-        <w:t xml:space="preserve">s </w:t>
+        <w:t xml:space="preserve"> </w:t>
       </w:r>
       <w:r>
         <w:rPr>
@@ -7890,112 +8398,25 @@
           <w:sz w:val="24"/>
           <w:szCs w:val="24"/>
         </w:rPr>
-        <w:t xml:space="preserve"> En appliquant cet algorithme lors de la construction d’une nouvelle matrice de </w:t>
-      </w:r>
-      <w:r>
-        <w:rPr>
-          <w:rFonts w:ascii="Times New Roman" w:hAnsi="Times New Roman" w:cs="Times New Roman"/>
-          <w:sz w:val="24"/>
-          <w:szCs w:val="24"/>
-        </w:rPr>
-        <w:t>corrélation donne le graphique ci-dessous. En regardant attentivement la nouvelle matrice, le nouveau coefficient calculé offre des informations plus réalistes de la situation. En effet,</w:t>
-      </w:r>
-      <w:r>
-        <w:rPr>
-          <w:rFonts w:ascii="Times New Roman" w:hAnsi="Times New Roman" w:cs="Times New Roman"/>
-          <w:sz w:val="24"/>
-          <w:szCs w:val="24"/>
-        </w:rPr>
-        <w:t xml:space="preserve"> avec un coefficient de 0.91,</w:t>
-      </w:r>
-      <w:r>
-        <w:rPr>
-          <w:rFonts w:ascii="Times New Roman" w:hAnsi="Times New Roman" w:cs="Times New Roman"/>
-          <w:sz w:val="24"/>
-          <w:szCs w:val="24"/>
-        </w:rPr>
-        <w:t xml:space="preserve"> on peut voir que si on connait l’odeur d’un champignon, il y a de forte</w:t>
-      </w:r>
-      <w:r>
-        <w:rPr>
-          <w:rFonts w:ascii="Times New Roman" w:hAnsi="Times New Roman" w:cs="Times New Roman"/>
-          <w:sz w:val="24"/>
-          <w:szCs w:val="24"/>
-        </w:rPr>
-        <w:t xml:space="preserve">s </w:t>
-      </w:r>
-      <w:r>
-        <w:rPr>
-          <w:rFonts w:ascii="Times New Roman" w:hAnsi="Times New Roman" w:cs="Times New Roman"/>
-          <w:sz w:val="24"/>
-          <w:szCs w:val="24"/>
-        </w:rPr>
-        <w:t>chance</w:t>
-      </w:r>
-      <w:r>
-        <w:rPr>
-          <w:rFonts w:ascii="Times New Roman" w:hAnsi="Times New Roman" w:cs="Times New Roman"/>
-          <w:sz w:val="24"/>
-          <w:szCs w:val="24"/>
-        </w:rPr>
-        <w:t xml:space="preserve">s </w:t>
-      </w:r>
-      <w:r>
-        <w:rPr>
-          <w:rFonts w:ascii="Times New Roman" w:hAnsi="Times New Roman" w:cs="Times New Roman"/>
-          <w:sz w:val="24"/>
-          <w:szCs w:val="24"/>
-        </w:rPr>
-        <w:t>de trouv</w:t>
-      </w:r>
-      <w:r>
-        <w:rPr>
-          <w:rFonts w:ascii="Times New Roman" w:hAnsi="Times New Roman" w:cs="Times New Roman"/>
-          <w:sz w:val="24"/>
-          <w:szCs w:val="24"/>
-        </w:rPr>
-        <w:t>er</w:t>
-      </w:r>
-      <w:r>
-        <w:rPr>
-          <w:rFonts w:ascii="Times New Roman" w:hAnsi="Times New Roman" w:cs="Times New Roman"/>
-          <w:sz w:val="24"/>
-          <w:szCs w:val="24"/>
-        </w:rPr>
-        <w:t xml:space="preserve"> sa classe</w:t>
-      </w:r>
-      <w:r>
-        <w:rPr>
-          <w:rFonts w:ascii="Times New Roman" w:hAnsi="Times New Roman" w:cs="Times New Roman"/>
-          <w:sz w:val="24"/>
-          <w:szCs w:val="24"/>
-        </w:rPr>
-        <w:t xml:space="preserve">. </w:t>
-      </w:r>
-      <w:r>
-        <w:rPr>
-          <w:rFonts w:ascii="Times New Roman" w:hAnsi="Times New Roman" w:cs="Times New Roman"/>
-          <w:sz w:val="24"/>
-          <w:szCs w:val="24"/>
-        </w:rPr>
-        <w:t>En revanche</w:t>
-      </w:r>
-      <w:r>
-        <w:rPr>
-          <w:rFonts w:ascii="Times New Roman" w:hAnsi="Times New Roman" w:cs="Times New Roman"/>
-          <w:sz w:val="24"/>
-          <w:szCs w:val="24"/>
-        </w:rPr>
-        <w:t>, le coefficient de 0,39 indique que</w:t>
-      </w:r>
-      <w:r>
-        <w:rPr>
-          <w:rFonts w:ascii="Times New Roman" w:hAnsi="Times New Roman" w:cs="Times New Roman"/>
-          <w:sz w:val="24"/>
-          <w:szCs w:val="24"/>
-        </w:rPr>
-        <w:t xml:space="preserve"> </w:t>
-      </w:r>
+        <w:t xml:space="preserve"> En appliquant cet</w:t>
+      </w:r>
+      <w:r>
+        <w:rPr>
+          <w:rFonts w:ascii="Times New Roman" w:hAnsi="Times New Roman" w:cs="Times New Roman"/>
+          <w:sz w:val="24"/>
+          <w:szCs w:val="24"/>
+        </w:rPr>
+        <w:t xml:space="preserve">te mesure </w:t>
+      </w:r>
+      <w:r>
+        <w:rPr>
+          <w:rFonts w:ascii="Times New Roman" w:hAnsi="Times New Roman" w:cs="Times New Roman"/>
+          <w:sz w:val="24"/>
+          <w:szCs w:val="24"/>
+        </w:rPr>
+        <w:t xml:space="preserve">lors de la construction d’une nouvelle </w:t>
+      </w:r>
+      <w:bookmarkStart w:id="6" w:name="_GoBack"/>
       <w:r>
         <w:rPr>
           <w:rFonts w:ascii="Times New Roman" w:hAnsi="Times New Roman" w:cs="Times New Roman"/>
@@ -8004,16 +8425,16 @@
           <w:szCs w:val="24"/>
         </w:rPr>
         <w:drawing>
-          <wp:anchor distT="0" distB="0" distL="114300" distR="114300" simplePos="0" relativeHeight="251660288" behindDoc="0" locked="0" layoutInCell="1" allowOverlap="1" wp14:anchorId="3CD7E5EC" wp14:editId="4E682E7D">
+          <wp:anchor distT="0" distB="0" distL="114300" distR="114300" simplePos="0" relativeHeight="251660288" behindDoc="0" locked="0" layoutInCell="1" allowOverlap="1" wp14:anchorId="3CD7E5EC" wp14:editId="4C08FA3E">
             <wp:simplePos x="0" y="0"/>
             <wp:positionH relativeFrom="column">
-              <wp:posOffset>-761155</wp:posOffset>
+              <wp:posOffset>-742950</wp:posOffset>
             </wp:positionH>
             <wp:positionV relativeFrom="paragraph">
-              <wp:posOffset>2209683</wp:posOffset>
+              <wp:posOffset>892810</wp:posOffset>
             </wp:positionV>
-            <wp:extent cx="7052310" cy="3612515"/>
-            <wp:effectExtent l="0" t="0" r="0" b="6985"/>
+            <wp:extent cx="7052310" cy="3632200"/>
+            <wp:effectExtent l="0" t="0" r="0" b="6350"/>
             <wp:wrapNone/>
             <wp:docPr id="7" name="Image 7"/>
             <wp:cNvGraphicFramePr>
@@ -8044,7 +8465,7 @@
                   <pic:spPr bwMode="auto">
                     <a:xfrm>
                       <a:off x="0" y="0"/>
-                      <a:ext cx="7052310" cy="3612515"/>
+                      <a:ext cx="7052310" cy="3632200"/>
                     </a:xfrm>
                     <a:prstGeom prst="rect">
                       <a:avLst/>
@@ -8066,37 +8487,30 @@
           </wp:anchor>
         </w:drawing>
       </w:r>
-      <w:r>
-        <w:rPr>
-          <w:rFonts w:ascii="Times New Roman" w:hAnsi="Times New Roman" w:cs="Times New Roman"/>
-          <w:sz w:val="24"/>
-          <w:szCs w:val="24"/>
-        </w:rPr>
-        <w:t>connaitre la classe d’un champignon ne garanti</w:t>
-      </w:r>
-      <w:r>
-        <w:rPr>
-          <w:rFonts w:ascii="Times New Roman" w:hAnsi="Times New Roman" w:cs="Times New Roman"/>
-          <w:sz w:val="24"/>
-          <w:szCs w:val="24"/>
-        </w:rPr>
-        <w:t>t</w:t>
-      </w:r>
-      <w:r>
-        <w:rPr>
-          <w:rFonts w:ascii="Times New Roman" w:hAnsi="Times New Roman" w:cs="Times New Roman"/>
-          <w:sz w:val="24"/>
-          <w:szCs w:val="24"/>
-        </w:rPr>
-        <w:t xml:space="preserve"> pas de trouver son odeur</w:t>
-      </w:r>
-      <w:r>
-        <w:rPr>
-          <w:rFonts w:ascii="Times New Roman" w:hAnsi="Times New Roman" w:cs="Times New Roman"/>
-          <w:sz w:val="24"/>
-          <w:szCs w:val="24"/>
-        </w:rPr>
-        <w:t>.</w:t>
+      <w:bookmarkEnd w:id="6"/>
+      <w:r>
+        <w:rPr>
+          <w:rFonts w:ascii="Times New Roman" w:hAnsi="Times New Roman" w:cs="Times New Roman"/>
+          <w:sz w:val="24"/>
+          <w:szCs w:val="24"/>
+        </w:rPr>
+        <w:t xml:space="preserve">matrice de </w:t>
+      </w:r>
+      <w:r>
+        <w:rPr>
+          <w:rFonts w:ascii="Times New Roman" w:hAnsi="Times New Roman" w:cs="Times New Roman"/>
+          <w:sz w:val="24"/>
+          <w:szCs w:val="24"/>
+        </w:rPr>
+        <w:t>corrélation</w:t>
+      </w:r>
+      <w:r>
+        <w:rPr>
+          <w:rFonts w:ascii="Times New Roman" w:hAnsi="Times New Roman" w:cs="Times New Roman"/>
+          <w:sz w:val="24"/>
+          <w:szCs w:val="24"/>
+        </w:rPr>
+        <w:t>,</w:t>
       </w:r>
       <w:r>
         <w:rPr>
@@ -8105,6 +8519,22 @@
           <w:szCs w:val="24"/>
         </w:rPr>
         <w:t xml:space="preserve"> </w:t>
+      </w:r>
+      <w:r>
+        <w:rPr>
+          <w:rFonts w:ascii="Times New Roman" w:hAnsi="Times New Roman" w:cs="Times New Roman"/>
+          <w:sz w:val="24"/>
+          <w:szCs w:val="24"/>
+        </w:rPr>
+        <w:t>on obtient</w:t>
+      </w:r>
+      <w:r>
+        <w:rPr>
+          <w:rFonts w:ascii="Times New Roman" w:hAnsi="Times New Roman" w:cs="Times New Roman"/>
+          <w:sz w:val="24"/>
+          <w:szCs w:val="24"/>
+        </w:rPr>
+        <w:t xml:space="preserve"> le graphique ci-dessous. </w:t>
       </w:r>
     </w:p>
     <w:p>
@@ -8124,6 +8554,98 @@
           <w:szCs w:val="24"/>
         </w:rPr>
         <w:t xml:space="preserve"> </w:t>
+      </w:r>
+    </w:p>
+    <w:p/>
+    <w:p/>
+    <w:p/>
+    <w:p/>
+    <w:p/>
+    <w:p/>
+    <w:p/>
+    <w:p/>
+    <w:p/>
+    <w:p/>
+    <w:p/>
+    <w:p/>
+    <w:p>
+      <w:pPr>
+        <w:spacing w:line="360" w:lineRule="auto"/>
+        <w:ind w:firstLine="708"/>
+        <w:jc w:val="both"/>
+        <w:rPr>
+          <w:rFonts w:ascii="Times New Roman" w:hAnsi="Times New Roman" w:cs="Times New Roman"/>
+          <w:sz w:val="24"/>
+          <w:szCs w:val="24"/>
+        </w:rPr>
+      </w:pPr>
+    </w:p>
+    <w:p>
+      <w:pPr>
+        <w:spacing w:line="360" w:lineRule="auto"/>
+        <w:ind w:firstLine="708"/>
+        <w:jc w:val="both"/>
+        <w:rPr>
+          <w:rFonts w:ascii="Times New Roman" w:hAnsi="Times New Roman" w:cs="Times New Roman"/>
+          <w:sz w:val="24"/>
+          <w:szCs w:val="24"/>
+        </w:rPr>
+      </w:pPr>
+    </w:p>
+    <w:p>
+      <w:pPr>
+        <w:spacing w:line="360" w:lineRule="auto"/>
+        <w:ind w:firstLine="708"/>
+        <w:jc w:val="both"/>
+        <w:rPr>
+          <w:rFonts w:ascii="Times New Roman" w:hAnsi="Times New Roman" w:cs="Times New Roman"/>
+          <w:sz w:val="24"/>
+          <w:szCs w:val="24"/>
+        </w:rPr>
+      </w:pPr>
+      <w:r>
+        <w:rPr>
+          <w:rFonts w:ascii="Times New Roman" w:hAnsi="Times New Roman" w:cs="Times New Roman"/>
+          <w:sz w:val="24"/>
+          <w:szCs w:val="24"/>
+        </w:rPr>
+        <w:t xml:space="preserve">En regardant attentivement la nouvelle matrice, le nouveau coefficient calculé offre des informations plus réalistes de la situation. En effet, avec un coefficient de 0.91, on peut voir que si on connait l’odeur d’un champignon, il y a de fortes chances de trouver sa classe. En revanche, le coefficient de 0,39 indique que connaitre la classe d’un champignon ne garantit pas de trouver son odeur. On peut aussi remarquer qu’il y a un bon lien d’association entre l’attachement des lamelles et </w:t>
+      </w:r>
+      <w:r>
+        <w:rPr>
+          <w:rFonts w:ascii="Times New Roman" w:hAnsi="Times New Roman" w:cs="Times New Roman"/>
+          <w:color w:val="000000"/>
+          <w:sz w:val="24"/>
+          <w:szCs w:val="24"/>
+        </w:rPr>
+        <w:t>la surface du pied au-dessus</w:t>
+      </w:r>
+      <w:r>
+        <w:rPr>
+          <w:rFonts w:ascii="Times New Roman" w:hAnsi="Times New Roman" w:cs="Times New Roman"/>
+          <w:color w:val="000000"/>
+          <w:sz w:val="24"/>
+          <w:szCs w:val="24"/>
+        </w:rPr>
+        <w:t xml:space="preserve"> et en dessous</w:t>
+      </w:r>
+      <w:r>
+        <w:rPr>
+          <w:rFonts w:ascii="Times New Roman" w:hAnsi="Times New Roman" w:cs="Times New Roman"/>
+          <w:color w:val="000000"/>
+          <w:sz w:val="24"/>
+          <w:szCs w:val="24"/>
+        </w:rPr>
+        <w:t xml:space="preserve"> de l’anneau</w:t>
+      </w:r>
+      <w:r>
+        <w:rPr>
+          <w:rFonts w:ascii="Times New Roman" w:hAnsi="Times New Roman" w:cs="Times New Roman"/>
+          <w:color w:val="000000"/>
+          <w:sz w:val="24"/>
+          <w:szCs w:val="24"/>
+        </w:rPr>
+        <w:t>. Ces deux attributs sont aussi fortement associés à la couleur des volves.</w:t>
       </w:r>
     </w:p>
     <w:p>
@@ -9586,7 +10108,7 @@
 </file>
 
 <file path=customXml/itemProps1.xml><?xml version="1.0" encoding="utf-8"?>
-<ds:datastoreItem xmlns:ds="http://schemas.openxmlformats.org/officeDocument/2006/customXml" ds:itemID="{DA6DB2EB-0481-4236-AE32-0708F4D48513}">
+<ds:datastoreItem xmlns:ds="http://schemas.openxmlformats.org/officeDocument/2006/customXml" ds:itemID="{07FCBE61-8EF6-4D2C-822B-883C9513A9FF}">
   <ds:schemaRefs>
     <ds:schemaRef ds:uri="http://schemas.openxmlformats.org/officeDocument/2006/bibliography"/>
   </ds:schemaRefs>

</xml_diff>